<commit_message>
Optimized model.py, updated writeup and model.h5
</commit_message>
<xml_diff>
--- a/writeup.docx
+++ b/writeup.docx
@@ -14,8 +14,6 @@
           <w:lang w:val="en-GB"/>
         </w:rPr>
       </w:pPr>
-      <w:bookmarkStart w:id="0" w:name="_GoBack"/>
-      <w:bookmarkEnd w:id="0"/>
       <w:r>
         <w:rPr>
           <w:sz w:val="28"/>
@@ -219,7 +217,15 @@
           <w:rPr>
             <w:rStyle w:val="Hyperlink"/>
           </w:rPr>
-          <w:t>https://github.com/anjanarajam/SELF_DRIVING_BEHAVIORAL_CLONING</w:t>
+          <w:t>https://githu</w:t>
+        </w:r>
+        <w:bookmarkStart w:id="0" w:name="_GoBack"/>
+        <w:bookmarkEnd w:id="0"/>
+        <w:r>
+          <w:rPr>
+            <w:rStyle w:val="Hyperlink"/>
+          </w:rPr>
+          <w:t>b.com/anjanarajam/SELF_DRIVING_BEHAVIORAL_CLONING</w:t>
         </w:r>
       </w:hyperlink>
     </w:p>
@@ -2894,6 +2900,7 @@
     </w:p>
     <w:p>
       <w:pPr>
+        <w:jc w:val="center"/>
         <w:rPr>
           <w:b/>
           <w:bCs/>
@@ -2903,7 +2910,10 @@
           <w:lang w:val="en-GB"/>
         </w:rPr>
       </w:pPr>
-      <w:r>
+    </w:p>
+    <w:p>
+      <w:pPr>
+        <w:jc w:val="center"/>
         <w:rPr>
           <w:b/>
           <w:bCs/>
@@ -2912,7 +2922,40 @@
           <w:szCs w:val="28"/>
           <w:lang w:val="en-GB"/>
         </w:rPr>
-        <w:lastRenderedPageBreak/>
+      </w:pPr>
+    </w:p>
+    <w:p>
+      <w:pPr>
+        <w:rPr>
+          <w:b/>
+          <w:bCs/>
+          <w:color w:val="FF0000"/>
+          <w:sz w:val="28"/>
+          <w:szCs w:val="28"/>
+          <w:lang w:val="en-GB"/>
+        </w:rPr>
+      </w:pPr>
+    </w:p>
+    <w:p>
+      <w:pPr>
+        <w:rPr>
+          <w:b/>
+          <w:bCs/>
+          <w:color w:val="FF0000"/>
+          <w:sz w:val="28"/>
+          <w:szCs w:val="28"/>
+          <w:lang w:val="en-GB"/>
+        </w:rPr>
+      </w:pPr>
+      <w:r>
+        <w:rPr>
+          <w:b/>
+          <w:bCs/>
+          <w:color w:val="FF0000"/>
+          <w:sz w:val="28"/>
+          <w:szCs w:val="28"/>
+          <w:lang w:val="en-GB"/>
+        </w:rPr>
         <w:t xml:space="preserve">I conclude that the </w:t>
       </w:r>
       <w:r>
@@ -3179,7 +3222,7 @@
         <v:path o:extrusionok="f" gradientshapeok="t" o:connecttype="rect"/>
         <o:lock v:ext="edit" aspectratio="t"/>
       </v:shapetype>
-      <v:shape id="_x0000_i1026" type="#_x0000_t75" style="width:11.5pt;height:11.5pt" o:bullet="t">
+      <v:shape id="_x0000_i1032" type="#_x0000_t75" style="width:11.5pt;height:11.5pt" o:bullet="t">
         <v:imagedata r:id="rId1" o:title="mso392B"/>
       </v:shape>
     </w:pict>
@@ -5713,7 +5756,7 @@
 </file>
 
 <file path=customXml/itemProps1.xml><?xml version="1.0" encoding="utf-8"?>
-<ds:datastoreItem xmlns:ds="http://schemas.openxmlformats.org/officeDocument/2006/customXml" ds:itemID="{6493E85A-E996-449C-99C6-3A91585F89AB}">
+<ds:datastoreItem xmlns:ds="http://schemas.openxmlformats.org/officeDocument/2006/customXml" ds:itemID="{366CCB3B-674C-4ED0-A3AC-0C9F93508AD4}">
   <ds:schemaRefs>
     <ds:schemaRef ds:uri="http://schemas.openxmlformats.org/officeDocument/2006/bibliography"/>
   </ds:schemaRefs>

</xml_diff>

<commit_message>
Updated files, final videp and updated writeup
</commit_message>
<xml_diff>
--- a/writeup.docx
+++ b/writeup.docx
@@ -1,6 +1,7 @@
 
 <file path=word/document.xml><?xml version="1.0" encoding="utf-8"?>
 <w:document xmlns:wpc="http://schemas.microsoft.com/office/word/2010/wordprocessingCanvas" xmlns:cx="http://schemas.microsoft.com/office/drawing/2014/chartex" xmlns:cx1="http://schemas.microsoft.com/office/drawing/2015/9/8/chartex" xmlns:cx2="http://schemas.microsoft.com/office/drawing/2015/10/21/chartex" xmlns:cx3="http://schemas.microsoft.com/office/drawing/2016/5/9/chartex" xmlns:cx4="http://schemas.microsoft.com/office/drawing/2016/5/10/chartex" xmlns:cx5="http://schemas.microsoft.com/office/drawing/2016/5/11/chartex" xmlns:cx6="http://schemas.microsoft.com/office/drawing/2016/5/12/chartex" xmlns:cx7="http://schemas.microsoft.com/office/drawing/2016/5/13/chartex" xmlns:cx8="http://schemas.microsoft.com/office/drawing/2016/5/14/chartex" xmlns:mc="http://schemas.openxmlformats.org/markup-compatibility/2006" xmlns:aink="http://schemas.microsoft.com/office/drawing/2016/ink" xmlns:am3d="http://schemas.microsoft.com/office/drawing/2017/model3d" xmlns:o="urn:schemas-microsoft-com:office:office" xmlns:r="http://schemas.openxmlformats.org/officeDocument/2006/relationships" xmlns:m="http://schemas.openxmlformats.org/officeDocument/2006/math" xmlns:v="urn:schemas-microsoft-com:vml" xmlns:wp14="http://schemas.microsoft.com/office/word/2010/wordprocessingDrawing" xmlns:wp="http://schemas.openxmlformats.org/drawingml/2006/wordprocessingDrawing" xmlns:w10="urn:schemas-microsoft-com:office:word" xmlns:w="http://schemas.openxmlformats.org/wordprocessingml/2006/main" xmlns:w14="http://schemas.microsoft.com/office/word/2010/wordml" xmlns:w15="http://schemas.microsoft.com/office/word/2012/wordml" xmlns:w16cid="http://schemas.microsoft.com/office/word/2016/wordml/cid" xmlns:w16se="http://schemas.microsoft.com/office/word/2015/wordml/symex" xmlns:wpg="http://schemas.microsoft.com/office/word/2010/wordprocessingGroup" xmlns:wpi="http://schemas.microsoft.com/office/word/2010/wordprocessingInk" xmlns:wne="http://schemas.microsoft.com/office/word/2006/wordml" xmlns:wps="http://schemas.microsoft.com/office/word/2010/wordprocessingShape" mc:Ignorable="w14 w15 w16se w16cid wp14">
+  <w:background w:color="F0EBF9"/>
   <w:body>
     <w:p>
       <w:pPr>
@@ -217,15 +218,7 @@
           <w:rPr>
             <w:rStyle w:val="Hyperlink"/>
           </w:rPr>
-          <w:t>https://githu</w:t>
-        </w:r>
-        <w:bookmarkStart w:id="0" w:name="_GoBack"/>
-        <w:bookmarkEnd w:id="0"/>
-        <w:r>
-          <w:rPr>
-            <w:rStyle w:val="Hyperlink"/>
-          </w:rPr>
-          <w:t>b.com/anjanarajam/SELF_DRIVING_BEHAVIORAL_CLONING</w:t>
+          <w:t>https://github.com/anjanarajam/SELF_DRIVING_BEHAVIORAL_CLONING</w:t>
         </w:r>
       </w:hyperlink>
     </w:p>
@@ -453,27 +446,14 @@
       <w:r>
         <w:t xml:space="preserve">Figure </w:t>
       </w:r>
-      <w:r>
-        <w:fldChar w:fldCharType="begin"/>
-      </w:r>
-      <w:r>
-        <w:instrText xml:space="preserve"> SEQ Figure \* ARABIC </w:instrText>
-      </w:r>
-      <w:r>
-        <w:fldChar w:fldCharType="separate"/>
-      </w:r>
-      <w:r>
-        <w:rPr>
-          <w:noProof/>
-        </w:rPr>
-        <w:t>1</w:t>
-      </w:r>
-      <w:r>
-        <w:rPr>
-          <w:noProof/>
-        </w:rPr>
-        <w:fldChar w:fldCharType="end"/>
-      </w:r>
+      <w:fldSimple w:instr=" SEQ Figure \* ARABIC ">
+        <w:r>
+          <w:rPr>
+            <w:noProof/>
+          </w:rPr>
+          <w:t>1</w:t>
+        </w:r>
+      </w:fldSimple>
       <w:r>
         <w:rPr>
           <w:lang w:val="en-GB"/>
@@ -1634,27 +1614,14 @@
       <w:r>
         <w:t xml:space="preserve">Figure </w:t>
       </w:r>
-      <w:r>
-        <w:fldChar w:fldCharType="begin"/>
-      </w:r>
-      <w:r>
-        <w:instrText xml:space="preserve"> SEQ Figure \* ARABIC </w:instrText>
-      </w:r>
-      <w:r>
-        <w:fldChar w:fldCharType="separate"/>
-      </w:r>
-      <w:r>
-        <w:rPr>
-          <w:noProof/>
-        </w:rPr>
-        <w:t>2</w:t>
-      </w:r>
-      <w:r>
-        <w:rPr>
-          <w:noProof/>
-        </w:rPr>
-        <w:fldChar w:fldCharType="end"/>
-      </w:r>
+      <w:fldSimple w:instr=" SEQ Figure \* ARABIC ">
+        <w:r>
+          <w:rPr>
+            <w:noProof/>
+          </w:rPr>
+          <w:t>2</w:t>
+        </w:r>
+      </w:fldSimple>
       <w:r>
         <w:rPr>
           <w:lang w:val="en-GB"/>
@@ -1745,27 +1712,14 @@
       <w:r>
         <w:t xml:space="preserve">Figure </w:t>
       </w:r>
-      <w:r>
-        <w:fldChar w:fldCharType="begin"/>
-      </w:r>
-      <w:r>
-        <w:instrText xml:space="preserve"> SEQ Figure \* ARABIC </w:instrText>
-      </w:r>
-      <w:r>
-        <w:fldChar w:fldCharType="separate"/>
-      </w:r>
-      <w:r>
-        <w:rPr>
-          <w:noProof/>
-        </w:rPr>
-        <w:t>3</w:t>
-      </w:r>
-      <w:r>
-        <w:rPr>
-          <w:noProof/>
-        </w:rPr>
-        <w:fldChar w:fldCharType="end"/>
-      </w:r>
+      <w:fldSimple w:instr=" SEQ Figure \* ARABIC ">
+        <w:r>
+          <w:rPr>
+            <w:noProof/>
+          </w:rPr>
+          <w:t>3</w:t>
+        </w:r>
+      </w:fldSimple>
       <w:r>
         <w:rPr>
           <w:lang w:val="en-GB"/>
@@ -1893,30 +1847,14 @@
       <w:r>
         <w:t xml:space="preserve">Figure </w:t>
       </w:r>
-      <w:r>
-        <w:fldChar w:fldCharType="begin"/>
-      </w:r>
-      <w:r>
-        <w:instrText xml:space="preserve"> SEQ Figure \* ARABIC</w:instrText>
-      </w:r>
-      <w:r>
-        <w:instrText xml:space="preserve"> </w:instrText>
-      </w:r>
-      <w:r>
-        <w:fldChar w:fldCharType="separate"/>
-      </w:r>
-      <w:r>
-        <w:rPr>
-          <w:noProof/>
-        </w:rPr>
-        <w:t>4</w:t>
-      </w:r>
-      <w:r>
-        <w:rPr>
-          <w:noProof/>
-        </w:rPr>
-        <w:fldChar w:fldCharType="end"/>
-      </w:r>
+      <w:fldSimple w:instr=" SEQ Figure \* ARABIC ">
+        <w:r>
+          <w:rPr>
+            <w:noProof/>
+          </w:rPr>
+          <w:t>4</w:t>
+        </w:r>
+      </w:fldSimple>
       <w:r>
         <w:rPr>
           <w:lang w:val="en-GB"/>
@@ -2092,27 +2030,14 @@
       <w:r>
         <w:t xml:space="preserve">Figure </w:t>
       </w:r>
-      <w:r>
-        <w:fldChar w:fldCharType="begin"/>
-      </w:r>
-      <w:r>
-        <w:instrText xml:space="preserve"> SEQ Figure \* ARABIC </w:instrText>
-      </w:r>
-      <w:r>
-        <w:fldChar w:fldCharType="separate"/>
-      </w:r>
-      <w:r>
-        <w:rPr>
-          <w:noProof/>
-        </w:rPr>
-        <w:t>5</w:t>
-      </w:r>
-      <w:r>
-        <w:rPr>
-          <w:noProof/>
-        </w:rPr>
-        <w:fldChar w:fldCharType="end"/>
-      </w:r>
+      <w:fldSimple w:instr=" SEQ Figure \* ARABIC ">
+        <w:r>
+          <w:rPr>
+            <w:noProof/>
+          </w:rPr>
+          <w:t>5</w:t>
+        </w:r>
+      </w:fldSimple>
       <w:r>
         <w:rPr>
           <w:lang w:val="en-GB"/>
@@ -2232,27 +2157,14 @@
       <w:r>
         <w:t xml:space="preserve">Figure </w:t>
       </w:r>
-      <w:r>
-        <w:fldChar w:fldCharType="begin"/>
-      </w:r>
-      <w:r>
-        <w:instrText xml:space="preserve"> SEQ Figure \* ARABIC </w:instrText>
-      </w:r>
-      <w:r>
-        <w:fldChar w:fldCharType="separate"/>
-      </w:r>
-      <w:r>
-        <w:rPr>
-          <w:noProof/>
-        </w:rPr>
-        <w:t>6</w:t>
-      </w:r>
-      <w:r>
-        <w:rPr>
-          <w:noProof/>
-        </w:rPr>
-        <w:fldChar w:fldCharType="end"/>
-      </w:r>
+      <w:fldSimple w:instr=" SEQ Figure \* ARABIC ">
+        <w:r>
+          <w:rPr>
+            <w:noProof/>
+          </w:rPr>
+          <w:t>6</w:t>
+        </w:r>
+      </w:fldSimple>
       <w:r>
         <w:rPr>
           <w:lang w:val="en-GB"/>
@@ -2349,30 +2261,14 @@
       <w:r>
         <w:t xml:space="preserve">Figure </w:t>
       </w:r>
-      <w:r>
-        <w:fldChar w:fldCharType="begin"/>
-      </w:r>
-      <w:r>
-        <w:instrText xml:space="preserve"> SEQ Figure \* ARAB</w:instrText>
-      </w:r>
-      <w:r>
-        <w:instrText xml:space="preserve">IC </w:instrText>
-      </w:r>
-      <w:r>
-        <w:fldChar w:fldCharType="separate"/>
-      </w:r>
-      <w:r>
-        <w:rPr>
-          <w:noProof/>
-        </w:rPr>
-        <w:t>7</w:t>
-      </w:r>
-      <w:r>
-        <w:rPr>
-          <w:noProof/>
-        </w:rPr>
-        <w:fldChar w:fldCharType="end"/>
-      </w:r>
+      <w:fldSimple w:instr=" SEQ Figure \* ARABIC ">
+        <w:r>
+          <w:rPr>
+            <w:noProof/>
+          </w:rPr>
+          <w:t>7</w:t>
+        </w:r>
+      </w:fldSimple>
       <w:r>
         <w:rPr>
           <w:lang w:val="en-GB"/>
@@ -2402,7 +2298,17 @@
           <w:szCs w:val="28"/>
           <w:lang w:val="en-GB"/>
         </w:rPr>
-        <w:t>, which helped me a great deal in successful training of the network.</w:t>
+        <w:t xml:space="preserve">, which helped me a </w:t>
+      </w:r>
+      <w:bookmarkStart w:id="0" w:name="_GoBack"/>
+      <w:bookmarkEnd w:id="0"/>
+      <w:r>
+        <w:rPr>
+          <w:sz w:val="28"/>
+          <w:szCs w:val="28"/>
+          <w:lang w:val="en-GB"/>
+        </w:rPr>
+        <w:t>great deal in successful training of the network.</w:t>
       </w:r>
     </w:p>
     <w:p>
@@ -3222,7 +3128,7 @@
         <v:path o:extrusionok="f" gradientshapeok="t" o:connecttype="rect"/>
         <o:lock v:ext="edit" aspectratio="t"/>
       </v:shapetype>
-      <v:shape id="_x0000_i1032" type="#_x0000_t75" style="width:11.5pt;height:11.5pt" o:bullet="t">
+      <v:shape id="_x0000_i1098" type="#_x0000_t75" style="width:11.65pt;height:11.65pt" o:bullet="t">
         <v:imagedata r:id="rId1" o:title="mso392B"/>
       </v:shape>
     </w:pict>
@@ -5756,7 +5662,7 @@
 </file>
 
 <file path=customXml/itemProps1.xml><?xml version="1.0" encoding="utf-8"?>
-<ds:datastoreItem xmlns:ds="http://schemas.openxmlformats.org/officeDocument/2006/customXml" ds:itemID="{366CCB3B-674C-4ED0-A3AC-0C9F93508AD4}">
+<ds:datastoreItem xmlns:ds="http://schemas.openxmlformats.org/officeDocument/2006/customXml" ds:itemID="{B208B62D-0F12-483F-9BBF-4012E5766C55}">
   <ds:schemaRefs>
     <ds:schemaRef ds:uri="http://schemas.openxmlformats.org/officeDocument/2006/bibliography"/>
   </ds:schemaRefs>

</xml_diff>